<commit_message>
Moved old code from previous sprints into two folders. Added Riley's code that starts out our refactoring
</commit_message>
<xml_diff>
--- a/Sprint1Review.docx
+++ b/Sprint1Review.docx
@@ -32,13 +32,13 @@
         <w:t xml:space="preserve">Team: </w:t>
       </w:r>
       <w:r>
-        <w:t>William, Daniel, Dylan</w:t>
+        <w:t>Riley, Trae, Jonah, Anthony</w:t>
       </w:r>
     </w:p>
     <w:p/>
     <w:p>
       <w:r>
-        <w:t>Put names of all team members in all files/documents.</w:t>
+        <w:t>Put names of all team members in all documents/files.</w:t>
       </w:r>
     </w:p>
     <w:p/>
@@ -56,13 +56,7 @@
         </w:numPr>
       </w:pPr>
       <w:r>
-        <w:t>Nice</w:t>
-      </w:r>
-    </w:p>
-    <w:p/>
-    <w:p>
-      <w:r>
-        <w:t>Requirements:</w:t>
+        <w:t>Looks good</w:t>
       </w:r>
     </w:p>
     <w:p>
@@ -74,16 +68,13 @@
         </w:numPr>
       </w:pPr>
       <w:r>
-        <w:t>Good</w:t>
-      </w:r>
-      <w:r>
-        <w:t xml:space="preserve">. </w:t>
+        <w:t>Surprised how little time was required. Is this accurate?</w:t>
       </w:r>
     </w:p>
     <w:p/>
     <w:p>
       <w:r>
-        <w:t>UML Diagram:</w:t>
+        <w:t>Requirements:</w:t>
       </w:r>
     </w:p>
     <w:p>
@@ -95,13 +86,16 @@
         </w:numPr>
       </w:pPr>
       <w:r>
-        <w:t>Good</w:t>
+        <w:t>Very good.</w:t>
+      </w:r>
+      <w:r>
+        <w:t xml:space="preserve"> </w:t>
       </w:r>
     </w:p>
     <w:p/>
     <w:p>
       <w:r>
-        <w:t>Code:</w:t>
+        <w:t>UML Diagram:</w:t>
       </w:r>
     </w:p>
     <w:p>
@@ -113,7 +107,7 @@
         </w:numPr>
       </w:pPr>
       <w:r>
-        <w:t>All code runs</w:t>
+        <w:t xml:space="preserve">What does the dotted line represent? </w:t>
       </w:r>
     </w:p>
     <w:p>
@@ -125,7 +119,13 @@
         </w:numPr>
       </w:pPr>
       <w:r>
-        <w:t>Very nice GUI for the neighborhood</w:t>
+        <w:t>Looks good</w:t>
+      </w:r>
+    </w:p>
+    <w:p/>
+    <w:p>
+      <w:r>
+        <w:t>Code:</w:t>
       </w:r>
     </w:p>
     <w:p>
@@ -137,7 +137,7 @@
         </w:numPr>
       </w:pPr>
       <w:r>
-        <w:t>Some code is documented, some is not</w:t>
+        <w:t>All code runs</w:t>
       </w:r>
     </w:p>
     <w:p>
@@ -149,17 +149,10 @@
         </w:numPr>
       </w:pPr>
       <w:r>
-        <w:t>Code implements all parts of sprint goal</w:t>
-      </w:r>
-    </w:p>
-    <w:p>
-      <w:pPr>
-        <w:pStyle w:val="ListParagraph"/>
-      </w:pPr>
-    </w:p>
-    <w:p>
-      <w:r>
-        <w:t>Team:</w:t>
+        <w:t xml:space="preserve">Nice </w:t>
+      </w:r>
+      <w:r>
+        <w:t>graphics display with text display backup. Good to show client options.</w:t>
       </w:r>
     </w:p>
     <w:p>
@@ -171,10 +164,63 @@
         </w:numPr>
       </w:pPr>
       <w:r>
-        <w:t>Team seems to be functional with no apparent communication problems.</w:t>
-      </w:r>
-      <w:r>
-        <w:t xml:space="preserve"> </w:t>
+        <w:t>All sprint goals seem to be met.</w:t>
+      </w:r>
+    </w:p>
+    <w:p>
+      <w:pPr>
+        <w:pStyle w:val="ListParagraph"/>
+        <w:numPr>
+          <w:ilvl w:val="0"/>
+          <w:numId w:val="1"/>
+        </w:numPr>
+      </w:pPr>
+      <w:r>
+        <w:t>Need to document code better.</w:t>
+      </w:r>
+      <w:r>
+        <w:br/>
+      </w:r>
+    </w:p>
+    <w:p>
+      <w:r>
+        <w:t>Team:</w:t>
+      </w:r>
+    </w:p>
+    <w:p>
+      <w:pPr>
+        <w:pStyle w:val="ListParagraph"/>
+        <w:numPr>
+          <w:ilvl w:val="0"/>
+          <w:numId w:val="1"/>
+        </w:numPr>
+      </w:pPr>
+      <w:r>
+        <w:t>Team seems to be functional.</w:t>
+      </w:r>
+    </w:p>
+    <w:p>
+      <w:pPr>
+        <w:pStyle w:val="ListParagraph"/>
+        <w:numPr>
+          <w:ilvl w:val="0"/>
+          <w:numId w:val="1"/>
+        </w:numPr>
+      </w:pPr>
+      <w:r>
+        <w:t>No apparent communication problems.</w:t>
+      </w:r>
+    </w:p>
+    <w:p>
+      <w:pPr>
+        <w:pStyle w:val="ListParagraph"/>
+        <w:numPr>
+          <w:ilvl w:val="0"/>
+          <w:numId w:val="1"/>
+        </w:numPr>
+      </w:pPr>
+      <w:r>
+        <w:t>Larger team (has 4 members) … so a bit more expectation from this team.</w:t>
       </w:r>
     </w:p>
     <w:p/>
@@ -186,7 +232,10 @@
     <w:p/>
     <w:p>
       <w:r>
-        <w:t>Excellent first sprint. Talk to each other about process (stop, start, continue) and see if there can be any improvement.</w:t>
+        <w:t>All sprint goals accomplished.</w:t>
+      </w:r>
+      <w:r>
+        <w:t xml:space="preserve"> I am really looking forward to great work from this team!</w:t>
       </w:r>
     </w:p>
     <w:p/>

</xml_diff>